<commit_message>
Class 7, autograder bugfix, Hw 3
</commit_message>
<xml_diff>
--- a/06_interfaces/Casting.docx
+++ b/06_interfaces/Casting.docx
@@ -10,1234 +10,981 @@
           <w:lang w:val="en-GB"/>
         </w:rPr>
       </w:pPr>
+      <w:r>
+        <w:rPr>
+          <w:b/>
+        </w:rPr>
+        <w:t>CMSC 206: Data Structures</w:t>
+      </w:r>
+    </w:p>
+    <w:p>
+      <w:pPr>
+        <w:jc w:val="center"/>
+        <w:rPr>
+          <w:b/>
+        </w:rPr>
+      </w:pPr>
+      <w:r>
+        <w:rPr>
+          <w:b/>
+        </w:rPr>
+        <w:t xml:space="preserve">Casting and </w:t>
+      </w:r>
+      <w:r>
+        <w:rPr>
+          <w:rFonts w:ascii="Courier New" w:hAnsi="Courier New" w:cs="Courier New"/>
+          <w:b/>
+        </w:rPr>
+        <w:t>instanceof</w:t>
+      </w:r>
+    </w:p>
+    <w:p>
+      <w:pPr>
+        <w:jc w:val="center"/>
+        <w:rPr>
+          <w:b/>
+        </w:rPr>
+      </w:pPr>
+    </w:p>
+    <w:p>
+      <w:pPr>
+        <w:rPr>
+          <w:b/>
+        </w:rPr>
+      </w:pPr>
+      <w:r>
+        <w:t>The exercises refer to the following classes:</w:t>
+      </w:r>
+    </w:p>
+    <w:p>
+      <w:pPr>
+        <w:ind w:left="720"/>
+        <w:rPr>
+          <w:rFonts w:ascii="Courier New" w:hAnsi="Courier New" w:cs="Courier New"/>
+        </w:rPr>
+      </w:pPr>
+      <w:r>
+        <w:rPr>
+          <w:rFonts w:ascii="Courier New" w:hAnsi="Courier New" w:cs="Courier New"/>
+        </w:rPr>
+        <w:t xml:space="preserve">public class Employee </w:t>
+      </w:r>
+      <w:proofErr w:type="gramStart"/>
+      <w:r>
+        <w:rPr>
+          <w:rFonts w:ascii="Courier New" w:hAnsi="Courier New" w:cs="Courier New"/>
+        </w:rPr>
+        <w:t>{ …</w:t>
+      </w:r>
+      <w:proofErr w:type="gramEnd"/>
+      <w:r>
+        <w:rPr>
+          <w:rFonts w:ascii="Courier New" w:hAnsi="Courier New" w:cs="Courier New"/>
+        </w:rPr>
+        <w:t xml:space="preserve"> }</w:t>
+      </w:r>
+    </w:p>
+    <w:p>
+      <w:pPr>
+        <w:ind w:left="720"/>
+        <w:rPr>
+          <w:rFonts w:ascii="Courier New" w:hAnsi="Courier New" w:cs="Courier New"/>
+        </w:rPr>
+      </w:pPr>
+      <w:r>
+        <w:rPr>
+          <w:rFonts w:ascii="Courier New" w:hAnsi="Courier New" w:cs="Courier New"/>
+        </w:rPr>
+        <w:t xml:space="preserve">public class Teacher extends Employee </w:t>
+      </w:r>
+      <w:proofErr w:type="gramStart"/>
+      <w:r>
+        <w:rPr>
+          <w:rFonts w:ascii="Courier New" w:hAnsi="Courier New" w:cs="Courier New"/>
+        </w:rPr>
+        <w:t>{ …</w:t>
+      </w:r>
+      <w:proofErr w:type="gramEnd"/>
+      <w:r>
+        <w:rPr>
+          <w:rFonts w:ascii="Courier New" w:hAnsi="Courier New" w:cs="Courier New"/>
+        </w:rPr>
+        <w:t xml:space="preserve"> }</w:t>
+      </w:r>
+    </w:p>
+    <w:p>
+      <w:pPr>
+        <w:ind w:left="720"/>
+        <w:rPr>
+          <w:rFonts w:ascii="Courier New" w:hAnsi="Courier New" w:cs="Courier New"/>
+        </w:rPr>
+      </w:pPr>
+      <w:r>
+        <w:rPr>
+          <w:rFonts w:ascii="Courier New" w:hAnsi="Courier New" w:cs="Courier New"/>
+        </w:rPr>
+        <w:t xml:space="preserve">public class Doctor extends Employee </w:t>
+      </w:r>
+      <w:proofErr w:type="gramStart"/>
+      <w:r>
+        <w:rPr>
+          <w:rFonts w:ascii="Courier New" w:hAnsi="Courier New" w:cs="Courier New"/>
+        </w:rPr>
+        <w:t>{ …</w:t>
+      </w:r>
+      <w:proofErr w:type="gramEnd"/>
+      <w:r>
+        <w:rPr>
+          <w:rFonts w:ascii="Courier New" w:hAnsi="Courier New" w:cs="Courier New"/>
+        </w:rPr>
+        <w:t xml:space="preserve"> }</w:t>
+      </w:r>
+    </w:p>
+    <w:p>
+      <w:pPr>
+        <w:ind w:left="720" w:right="-720"/>
+        <w:rPr>
+          <w:rFonts w:ascii="Courier New" w:hAnsi="Courier New" w:cs="Courier New"/>
+        </w:rPr>
+      </w:pPr>
+      <w:r>
+        <w:rPr>
+          <w:rFonts w:ascii="Courier New" w:hAnsi="Courier New" w:cs="Courier New"/>
+        </w:rPr>
+        <w:t xml:space="preserve">public class CompSciTeacher extends Teacher </w:t>
+      </w:r>
+      <w:proofErr w:type="gramStart"/>
+      <w:r>
+        <w:rPr>
+          <w:rFonts w:ascii="Courier New" w:hAnsi="Courier New" w:cs="Courier New"/>
+        </w:rPr>
+        <w:t>{ …</w:t>
+      </w:r>
+      <w:proofErr w:type="gramEnd"/>
+      <w:r>
+        <w:rPr>
+          <w:rFonts w:ascii="Courier New" w:hAnsi="Courier New" w:cs="Courier New"/>
+        </w:rPr>
+        <w:t xml:space="preserve"> }</w:t>
+      </w:r>
+    </w:p>
+    <w:p>
+      <w:r>
+        <w:t xml:space="preserve">Each class is equipped with a default constructor (one that doesn't take any parameters). </w:t>
+      </w:r>
+    </w:p>
+    <w:p>
+      <w:pPr>
+        <w:ind w:left="1440"/>
+      </w:pPr>
+    </w:p>
+    <w:p>
+      <w:r>
+        <w:t>For each labeled line below, does that line compile?  If not, would it compile if there were a cast?  If it does compile (or would with a cast), would it throw an exception?  (Consider all the lines as belonging to one method, executing in order from top to bottom.  If a line would not compile or would throw an exception, pretend</w:t>
+      </w:r>
       <w:bookmarkStart w:id="0" w:name="_GoBack"/>
       <w:bookmarkEnd w:id="0"/>
       <w:r>
-        <w:rPr>
-          <w:b/>
-        </w:rPr>
-        <w:t>AP Computer Science</w:t>
-      </w:r>
-    </w:p>
-    <w:p>
-      <w:pPr>
-        <w:jc w:val="center"/>
-        <w:rPr>
-          <w:b/>
-        </w:rPr>
-      </w:pPr>
-      <w:r>
-        <w:rPr>
-          <w:b/>
-        </w:rPr>
-        <w:t xml:space="preserve">ICE19: Casting and </w:t>
-      </w:r>
-      <w:r>
-        <w:rPr>
-          <w:rFonts w:ascii="Courier New" w:hAnsi="Courier New" w:cs="Courier New"/>
-          <w:b/>
-        </w:rPr>
-        <w:t>instanceof</w:t>
-      </w:r>
-    </w:p>
-    <w:p>
-      <w:pPr>
-        <w:jc w:val="center"/>
-        <w:rPr>
-          <w:b/>
-        </w:rPr>
-      </w:pPr>
-      <w:r>
-        <w:rPr>
-          <w:b/>
-        </w:rPr>
-        <w:t>Thursday, 4 November 2010</w:t>
-      </w:r>
-    </w:p>
-    <w:p>
-      <w:pPr>
-        <w:jc w:val="center"/>
-        <w:rPr>
-          <w:b/>
-        </w:rPr>
-      </w:pPr>
-    </w:p>
-    <w:p>
-      <w:pPr>
-        <w:rPr>
-          <w:b/>
-          <w:sz w:val="22"/>
-          <w:szCs w:val="22"/>
-        </w:rPr>
-      </w:pPr>
-      <w:r>
-        <w:rPr>
-          <w:sz w:val="22"/>
-          <w:szCs w:val="22"/>
-        </w:rPr>
-        <w:t>The exercises refer to the following classes:</w:t>
-      </w:r>
-    </w:p>
-    <w:p>
-      <w:pPr>
-        <w:ind w:left="720"/>
-        <w:rPr>
-          <w:rFonts w:ascii="Courier New" w:hAnsi="Courier New" w:cs="Courier New"/>
-          <w:sz w:val="22"/>
-          <w:szCs w:val="22"/>
-        </w:rPr>
-      </w:pPr>
-      <w:r>
-        <w:rPr>
-          <w:rFonts w:ascii="Courier New" w:hAnsi="Courier New" w:cs="Courier New"/>
-          <w:sz w:val="22"/>
-          <w:szCs w:val="22"/>
-        </w:rPr>
-        <w:t xml:space="preserve">public class Employee </w:t>
+        <w:t xml:space="preserve"> that the program skips that line.)</w:t>
+      </w:r>
+    </w:p>
+    <w:p>
+      <w:pPr>
+        <w:ind w:left="1440"/>
+        <w:rPr>
+          <w:rFonts w:ascii="Courier New" w:hAnsi="Courier New" w:cs="Courier New"/>
+        </w:rPr>
+      </w:pPr>
+    </w:p>
+    <w:p>
+      <w:pPr>
+        <w:ind w:left="720"/>
+        <w:rPr>
+          <w:rFonts w:ascii="Courier New" w:hAnsi="Courier New" w:cs="Courier New"/>
+        </w:rPr>
+      </w:pPr>
+      <w:r>
+        <w:rPr>
+          <w:rFonts w:ascii="Courier New" w:hAnsi="Courier New" w:cs="Courier New"/>
+        </w:rPr>
+        <w:t>Employee emp;</w:t>
+      </w:r>
+    </w:p>
+    <w:p>
+      <w:pPr>
+        <w:ind w:left="720"/>
+        <w:rPr>
+          <w:rFonts w:ascii="Courier New" w:hAnsi="Courier New" w:cs="Courier New"/>
+        </w:rPr>
+      </w:pPr>
+      <w:r>
+        <w:rPr>
+          <w:rFonts w:ascii="Courier New" w:hAnsi="Courier New" w:cs="Courier New"/>
+        </w:rPr>
+        <w:t>Teacher teach;</w:t>
+      </w:r>
+    </w:p>
+    <w:p>
+      <w:pPr>
+        <w:ind w:left="720"/>
+        <w:rPr>
+          <w:rFonts w:ascii="Courier New" w:hAnsi="Courier New" w:cs="Courier New"/>
+        </w:rPr>
+      </w:pPr>
+      <w:r>
+        <w:rPr>
+          <w:rFonts w:ascii="Courier New" w:hAnsi="Courier New" w:cs="Courier New"/>
+        </w:rPr>
+        <w:t>Doctor doc;</w:t>
+      </w:r>
+    </w:p>
+    <w:p>
+      <w:pPr>
+        <w:ind w:left="720"/>
+        <w:rPr>
+          <w:rFonts w:ascii="Courier New" w:hAnsi="Courier New" w:cs="Courier New"/>
+        </w:rPr>
+      </w:pPr>
+      <w:r>
+        <w:rPr>
+          <w:rFonts w:ascii="Courier New" w:hAnsi="Courier New" w:cs="Courier New"/>
+        </w:rPr>
+        <w:t>CompSciTeacher cst;</w:t>
+      </w:r>
+    </w:p>
+    <w:p>
+      <w:pPr>
+        <w:ind w:left="720"/>
+        <w:rPr>
+          <w:rFonts w:ascii="Courier New" w:hAnsi="Courier New" w:cs="Courier New"/>
+        </w:rPr>
+      </w:pPr>
+    </w:p>
+    <w:p>
+      <w:pPr>
+        <w:numPr>
+          <w:ilvl w:val="0"/>
+          <w:numId w:val="2"/>
+        </w:numPr>
+        <w:tabs>
+          <w:tab w:val="clear" w:pos="1800"/>
+          <w:tab w:val="left" w:pos="720"/>
+          <w:tab w:val="num" w:pos="1080"/>
+        </w:tabs>
+        <w:ind w:left="720"/>
+        <w:rPr>
+          <w:rFonts w:ascii="Courier New" w:hAnsi="Courier New" w:cs="Courier New"/>
+        </w:rPr>
+      </w:pPr>
+      <w:r>
+        <w:rPr>
+          <w:rFonts w:ascii="Courier New" w:hAnsi="Courier New" w:cs="Courier New"/>
+        </w:rPr>
+        <w:t xml:space="preserve">emp = new </w:t>
       </w:r>
       <w:proofErr w:type="gramStart"/>
       <w:r>
         <w:rPr>
           <w:rFonts w:ascii="Courier New" w:hAnsi="Courier New" w:cs="Courier New"/>
-          <w:sz w:val="22"/>
-          <w:szCs w:val="22"/>
-        </w:rPr>
-        <w:t>{ …</w:t>
+        </w:rPr>
+        <w:t>Employee(</w:t>
       </w:r>
       <w:proofErr w:type="gramEnd"/>
       <w:r>
         <w:rPr>
           <w:rFonts w:ascii="Courier New" w:hAnsi="Courier New" w:cs="Courier New"/>
-          <w:sz w:val="22"/>
-          <w:szCs w:val="22"/>
-        </w:rPr>
-        <w:t xml:space="preserve"> }</w:t>
-      </w:r>
-    </w:p>
-    <w:p>
-      <w:pPr>
-        <w:ind w:left="720"/>
-        <w:rPr>
-          <w:rFonts w:ascii="Courier New" w:hAnsi="Courier New" w:cs="Courier New"/>
-          <w:sz w:val="22"/>
-          <w:szCs w:val="22"/>
-        </w:rPr>
-      </w:pPr>
-      <w:r>
-        <w:rPr>
-          <w:rFonts w:ascii="Courier New" w:hAnsi="Courier New" w:cs="Courier New"/>
-          <w:sz w:val="22"/>
-          <w:szCs w:val="22"/>
-        </w:rPr>
-        <w:t xml:space="preserve">public class Teacher extends Employee </w:t>
+        </w:rPr>
+        <w:t>);</w:t>
+      </w:r>
+    </w:p>
+    <w:p>
+      <w:pPr>
+        <w:numPr>
+          <w:ilvl w:val="0"/>
+          <w:numId w:val="2"/>
+        </w:numPr>
+        <w:tabs>
+          <w:tab w:val="clear" w:pos="1800"/>
+          <w:tab w:val="left" w:pos="720"/>
+          <w:tab w:val="num" w:pos="1080"/>
+        </w:tabs>
+        <w:ind w:left="720"/>
+        <w:rPr>
+          <w:rFonts w:ascii="Courier New" w:hAnsi="Courier New" w:cs="Courier New"/>
+        </w:rPr>
+      </w:pPr>
+      <w:r>
+        <w:rPr>
+          <w:rFonts w:ascii="Courier New" w:hAnsi="Courier New" w:cs="Courier New"/>
+        </w:rPr>
+        <w:t xml:space="preserve">emp = new </w:t>
       </w:r>
       <w:proofErr w:type="gramStart"/>
       <w:r>
         <w:rPr>
           <w:rFonts w:ascii="Courier New" w:hAnsi="Courier New" w:cs="Courier New"/>
-          <w:sz w:val="22"/>
-          <w:szCs w:val="22"/>
-        </w:rPr>
-        <w:t>{ …</w:t>
+        </w:rPr>
+        <w:t>Teacher(</w:t>
       </w:r>
       <w:proofErr w:type="gramEnd"/>
       <w:r>
         <w:rPr>
           <w:rFonts w:ascii="Courier New" w:hAnsi="Courier New" w:cs="Courier New"/>
-          <w:sz w:val="22"/>
-          <w:szCs w:val="22"/>
-        </w:rPr>
-        <w:t xml:space="preserve"> }</w:t>
-      </w:r>
-    </w:p>
-    <w:p>
-      <w:pPr>
-        <w:ind w:left="720"/>
-        <w:rPr>
-          <w:rFonts w:ascii="Courier New" w:hAnsi="Courier New" w:cs="Courier New"/>
-          <w:sz w:val="22"/>
-          <w:szCs w:val="22"/>
-        </w:rPr>
-      </w:pPr>
-      <w:r>
-        <w:rPr>
-          <w:rFonts w:ascii="Courier New" w:hAnsi="Courier New" w:cs="Courier New"/>
-          <w:sz w:val="22"/>
-          <w:szCs w:val="22"/>
-        </w:rPr>
-        <w:t xml:space="preserve">public class Doctor extends Employee </w:t>
+        </w:rPr>
+        <w:t>);</w:t>
+      </w:r>
+    </w:p>
+    <w:p>
+      <w:pPr>
+        <w:numPr>
+          <w:ilvl w:val="0"/>
+          <w:numId w:val="2"/>
+        </w:numPr>
+        <w:tabs>
+          <w:tab w:val="clear" w:pos="1800"/>
+          <w:tab w:val="left" w:pos="720"/>
+          <w:tab w:val="num" w:pos="1080"/>
+        </w:tabs>
+        <w:ind w:left="720"/>
+        <w:rPr>
+          <w:rFonts w:ascii="Courier New" w:hAnsi="Courier New" w:cs="Courier New"/>
+        </w:rPr>
+      </w:pPr>
+      <w:r>
+        <w:rPr>
+          <w:rFonts w:ascii="Courier New" w:hAnsi="Courier New" w:cs="Courier New"/>
+        </w:rPr>
+        <w:t xml:space="preserve">emp = new </w:t>
       </w:r>
       <w:proofErr w:type="gramStart"/>
       <w:r>
         <w:rPr>
           <w:rFonts w:ascii="Courier New" w:hAnsi="Courier New" w:cs="Courier New"/>
-          <w:sz w:val="22"/>
-          <w:szCs w:val="22"/>
-        </w:rPr>
-        <w:t>{ …</w:t>
+        </w:rPr>
+        <w:t>CompSciTeacher(</w:t>
       </w:r>
       <w:proofErr w:type="gramEnd"/>
       <w:r>
         <w:rPr>
           <w:rFonts w:ascii="Courier New" w:hAnsi="Courier New" w:cs="Courier New"/>
-          <w:sz w:val="22"/>
-          <w:szCs w:val="22"/>
-        </w:rPr>
-        <w:t xml:space="preserve"> }</w:t>
-      </w:r>
-    </w:p>
-    <w:p>
-      <w:pPr>
-        <w:ind w:left="720" w:right="-720"/>
-        <w:rPr>
-          <w:rFonts w:ascii="Courier New" w:hAnsi="Courier New" w:cs="Courier New"/>
-          <w:sz w:val="22"/>
-          <w:szCs w:val="22"/>
-        </w:rPr>
-      </w:pPr>
-      <w:r>
-        <w:rPr>
-          <w:rFonts w:ascii="Courier New" w:hAnsi="Courier New" w:cs="Courier New"/>
-          <w:sz w:val="22"/>
-          <w:szCs w:val="22"/>
-        </w:rPr>
-        <w:t xml:space="preserve">public class CompSciTeacher extends Teacher </w:t>
+        </w:rPr>
+        <w:t>);</w:t>
+      </w:r>
+    </w:p>
+    <w:p>
+      <w:pPr>
+        <w:numPr>
+          <w:ilvl w:val="0"/>
+          <w:numId w:val="2"/>
+        </w:numPr>
+        <w:tabs>
+          <w:tab w:val="clear" w:pos="1800"/>
+          <w:tab w:val="left" w:pos="720"/>
+          <w:tab w:val="num" w:pos="1080"/>
+        </w:tabs>
+        <w:ind w:left="720"/>
+        <w:rPr>
+          <w:rFonts w:ascii="Courier New" w:hAnsi="Courier New" w:cs="Courier New"/>
+        </w:rPr>
+      </w:pPr>
+      <w:r>
+        <w:rPr>
+          <w:rFonts w:ascii="Courier New" w:hAnsi="Courier New" w:cs="Courier New"/>
+        </w:rPr>
+        <w:t xml:space="preserve">teach = new </w:t>
       </w:r>
       <w:proofErr w:type="gramStart"/>
       <w:r>
         <w:rPr>
           <w:rFonts w:ascii="Courier New" w:hAnsi="Courier New" w:cs="Courier New"/>
-          <w:sz w:val="22"/>
-          <w:szCs w:val="22"/>
-        </w:rPr>
-        <w:t>{ …</w:t>
+        </w:rPr>
+        <w:t>CompSciTeacher(</w:t>
       </w:r>
       <w:proofErr w:type="gramEnd"/>
       <w:r>
         <w:rPr>
           <w:rFonts w:ascii="Courier New" w:hAnsi="Courier New" w:cs="Courier New"/>
-          <w:sz w:val="22"/>
-          <w:szCs w:val="22"/>
-        </w:rPr>
-        <w:t xml:space="preserve"> }</w:t>
-      </w:r>
-    </w:p>
-    <w:p>
-      <w:pPr>
-        <w:rPr>
-          <w:sz w:val="22"/>
-          <w:szCs w:val="22"/>
-        </w:rPr>
-      </w:pPr>
-      <w:r>
-        <w:rPr>
-          <w:sz w:val="22"/>
-          <w:szCs w:val="22"/>
-        </w:rPr>
-        <w:t xml:space="preserve">Each class is equipped with a default constructor (one that doesn't take any parameters). </w:t>
+        </w:rPr>
+        <w:t>);</w:t>
+      </w:r>
+    </w:p>
+    <w:p>
+      <w:pPr>
+        <w:numPr>
+          <w:ilvl w:val="0"/>
+          <w:numId w:val="2"/>
+        </w:numPr>
+        <w:tabs>
+          <w:tab w:val="clear" w:pos="1800"/>
+          <w:tab w:val="left" w:pos="720"/>
+          <w:tab w:val="num" w:pos="1080"/>
+        </w:tabs>
+        <w:ind w:left="720"/>
+        <w:rPr>
+          <w:rFonts w:ascii="Courier New" w:hAnsi="Courier New" w:cs="Courier New"/>
+        </w:rPr>
+      </w:pPr>
+      <w:r>
+        <w:rPr>
+          <w:rFonts w:ascii="Courier New" w:hAnsi="Courier New" w:cs="Courier New"/>
+        </w:rPr>
+        <w:t xml:space="preserve">teach = new </w:t>
+      </w:r>
+      <w:proofErr w:type="gramStart"/>
+      <w:r>
+        <w:rPr>
+          <w:rFonts w:ascii="Courier New" w:hAnsi="Courier New" w:cs="Courier New"/>
+        </w:rPr>
+        <w:t>Doctor(</w:t>
+      </w:r>
+      <w:proofErr w:type="gramEnd"/>
+      <w:r>
+        <w:rPr>
+          <w:rFonts w:ascii="Courier New" w:hAnsi="Courier New" w:cs="Courier New"/>
+        </w:rPr>
+        <w:t>);</w:t>
+      </w:r>
+    </w:p>
+    <w:p>
+      <w:pPr>
+        <w:numPr>
+          <w:ilvl w:val="0"/>
+          <w:numId w:val="2"/>
+        </w:numPr>
+        <w:tabs>
+          <w:tab w:val="clear" w:pos="1800"/>
+          <w:tab w:val="left" w:pos="720"/>
+          <w:tab w:val="num" w:pos="1080"/>
+        </w:tabs>
+        <w:ind w:left="720"/>
+        <w:rPr>
+          <w:rFonts w:ascii="Courier New" w:hAnsi="Courier New" w:cs="Courier New"/>
+        </w:rPr>
+      </w:pPr>
+      <w:r>
+        <w:rPr>
+          <w:rFonts w:ascii="Courier New" w:hAnsi="Courier New" w:cs="Courier New"/>
+        </w:rPr>
+        <w:t xml:space="preserve">teach = new </w:t>
+      </w:r>
+      <w:proofErr w:type="gramStart"/>
+      <w:r>
+        <w:rPr>
+          <w:rFonts w:ascii="Courier New" w:hAnsi="Courier New" w:cs="Courier New"/>
+        </w:rPr>
+        <w:t>Employee(</w:t>
+      </w:r>
+      <w:proofErr w:type="gramEnd"/>
+      <w:r>
+        <w:rPr>
+          <w:rFonts w:ascii="Courier New" w:hAnsi="Courier New" w:cs="Courier New"/>
+        </w:rPr>
+        <w:t>);</w:t>
+      </w:r>
+    </w:p>
+    <w:p>
+      <w:pPr>
+        <w:numPr>
+          <w:ilvl w:val="0"/>
+          <w:numId w:val="2"/>
+        </w:numPr>
+        <w:tabs>
+          <w:tab w:val="clear" w:pos="1800"/>
+          <w:tab w:val="left" w:pos="720"/>
+          <w:tab w:val="num" w:pos="1080"/>
+        </w:tabs>
+        <w:ind w:left="720"/>
+        <w:rPr>
+          <w:rFonts w:ascii="Courier New" w:hAnsi="Courier New" w:cs="Courier New"/>
+        </w:rPr>
+      </w:pPr>
+      <w:r>
+        <w:rPr>
+          <w:rFonts w:ascii="Courier New" w:hAnsi="Courier New" w:cs="Courier New"/>
+        </w:rPr>
+        <w:t xml:space="preserve">cst = new </w:t>
+      </w:r>
+      <w:proofErr w:type="gramStart"/>
+      <w:r>
+        <w:rPr>
+          <w:rFonts w:ascii="Courier New" w:hAnsi="Courier New" w:cs="Courier New"/>
+        </w:rPr>
+        <w:t>CompSciTeacher(</w:t>
+      </w:r>
+      <w:proofErr w:type="gramEnd"/>
+      <w:r>
+        <w:rPr>
+          <w:rFonts w:ascii="Courier New" w:hAnsi="Courier New" w:cs="Courier New"/>
+        </w:rPr>
+        <w:t>);</w:t>
+      </w:r>
+    </w:p>
+    <w:p>
+      <w:pPr>
+        <w:numPr>
+          <w:ilvl w:val="0"/>
+          <w:numId w:val="2"/>
+        </w:numPr>
+        <w:tabs>
+          <w:tab w:val="clear" w:pos="1800"/>
+          <w:tab w:val="left" w:pos="720"/>
+          <w:tab w:val="num" w:pos="1080"/>
+        </w:tabs>
+        <w:ind w:left="720"/>
+        <w:rPr>
+          <w:rFonts w:ascii="Courier New" w:hAnsi="Courier New" w:cs="Courier New"/>
+        </w:rPr>
+      </w:pPr>
+      <w:r>
+        <w:rPr>
+          <w:rFonts w:ascii="Courier New" w:hAnsi="Courier New" w:cs="Courier New"/>
+        </w:rPr>
+        <w:t xml:space="preserve">cst = new </w:t>
+      </w:r>
+      <w:proofErr w:type="gramStart"/>
+      <w:r>
+        <w:rPr>
+          <w:rFonts w:ascii="Courier New" w:hAnsi="Courier New" w:cs="Courier New"/>
+        </w:rPr>
+        <w:t>Teacher(</w:t>
+      </w:r>
+      <w:proofErr w:type="gramEnd"/>
+      <w:r>
+        <w:rPr>
+          <w:rFonts w:ascii="Courier New" w:hAnsi="Courier New" w:cs="Courier New"/>
+        </w:rPr>
+        <w:t>);</w:t>
+      </w:r>
+    </w:p>
+    <w:p>
+      <w:pPr>
+        <w:numPr>
+          <w:ilvl w:val="0"/>
+          <w:numId w:val="2"/>
+        </w:numPr>
+        <w:tabs>
+          <w:tab w:val="clear" w:pos="1800"/>
+          <w:tab w:val="left" w:pos="720"/>
+          <w:tab w:val="num" w:pos="1080"/>
+        </w:tabs>
+        <w:ind w:left="720"/>
+        <w:rPr>
+          <w:rFonts w:ascii="Courier New" w:hAnsi="Courier New" w:cs="Courier New"/>
+        </w:rPr>
+      </w:pPr>
+      <w:r>
+        <w:rPr>
+          <w:rFonts w:ascii="Courier New" w:hAnsi="Courier New" w:cs="Courier New"/>
+        </w:rPr>
+        <w:t xml:space="preserve">cst = new </w:t>
+      </w:r>
+      <w:proofErr w:type="gramStart"/>
+      <w:r>
+        <w:rPr>
+          <w:rFonts w:ascii="Courier New" w:hAnsi="Courier New" w:cs="Courier New"/>
+        </w:rPr>
+        <w:t>Employee(</w:t>
+      </w:r>
+      <w:proofErr w:type="gramEnd"/>
+      <w:r>
+        <w:rPr>
+          <w:rFonts w:ascii="Courier New" w:hAnsi="Courier New" w:cs="Courier New"/>
+        </w:rPr>
+        <w:t>);</w:t>
+      </w:r>
+    </w:p>
+    <w:p>
+      <w:pPr>
+        <w:numPr>
+          <w:ilvl w:val="0"/>
+          <w:numId w:val="2"/>
+        </w:numPr>
+        <w:tabs>
+          <w:tab w:val="clear" w:pos="1800"/>
+          <w:tab w:val="left" w:pos="720"/>
+          <w:tab w:val="num" w:pos="1080"/>
+        </w:tabs>
+        <w:ind w:left="720"/>
+        <w:rPr>
+          <w:rFonts w:ascii="Courier New" w:hAnsi="Courier New" w:cs="Courier New"/>
+        </w:rPr>
+      </w:pPr>
+      <w:r>
+        <w:rPr>
+          <w:rFonts w:ascii="Courier New" w:hAnsi="Courier New" w:cs="Courier New"/>
+        </w:rPr>
+        <w:t xml:space="preserve">doc = new </w:t>
+      </w:r>
+      <w:proofErr w:type="gramStart"/>
+      <w:r>
+        <w:rPr>
+          <w:rFonts w:ascii="Courier New" w:hAnsi="Courier New" w:cs="Courier New"/>
+        </w:rPr>
+        <w:t>Doctor(</w:t>
+      </w:r>
+      <w:proofErr w:type="gramEnd"/>
+      <w:r>
+        <w:rPr>
+          <w:rFonts w:ascii="Courier New" w:hAnsi="Courier New" w:cs="Courier New"/>
+        </w:rPr>
+        <w:t>);</w:t>
+      </w:r>
+    </w:p>
+    <w:p>
+      <w:pPr>
+        <w:numPr>
+          <w:ilvl w:val="0"/>
+          <w:numId w:val="2"/>
+        </w:numPr>
+        <w:tabs>
+          <w:tab w:val="clear" w:pos="1800"/>
+          <w:tab w:val="left" w:pos="720"/>
+          <w:tab w:val="num" w:pos="1080"/>
+        </w:tabs>
+        <w:ind w:left="720"/>
+        <w:rPr>
+          <w:rFonts w:ascii="Courier New" w:hAnsi="Courier New" w:cs="Courier New"/>
+        </w:rPr>
+      </w:pPr>
+      <w:r>
+        <w:rPr>
+          <w:rFonts w:ascii="Courier New" w:hAnsi="Courier New" w:cs="Courier New"/>
+        </w:rPr>
+        <w:t xml:space="preserve">doc = new </w:t>
+      </w:r>
+      <w:proofErr w:type="gramStart"/>
+      <w:r>
+        <w:rPr>
+          <w:rFonts w:ascii="Courier New" w:hAnsi="Courier New" w:cs="Courier New"/>
+        </w:rPr>
+        <w:t>CompSciTeacher(</w:t>
+      </w:r>
+      <w:proofErr w:type="gramEnd"/>
+      <w:r>
+        <w:rPr>
+          <w:rFonts w:ascii="Courier New" w:hAnsi="Courier New" w:cs="Courier New"/>
+        </w:rPr>
+        <w:t>);</w:t>
+      </w:r>
+    </w:p>
+    <w:p>
+      <w:pPr>
+        <w:numPr>
+          <w:ilvl w:val="0"/>
+          <w:numId w:val="2"/>
+        </w:numPr>
+        <w:tabs>
+          <w:tab w:val="clear" w:pos="1800"/>
+          <w:tab w:val="left" w:pos="720"/>
+          <w:tab w:val="num" w:pos="1080"/>
+        </w:tabs>
+        <w:ind w:left="720"/>
+        <w:rPr>
+          <w:rFonts w:ascii="Courier New" w:hAnsi="Courier New" w:cs="Courier New"/>
+        </w:rPr>
+      </w:pPr>
+      <w:r>
+        <w:rPr>
+          <w:rFonts w:ascii="Courier New" w:hAnsi="Courier New" w:cs="Courier New"/>
+        </w:rPr>
+        <w:t xml:space="preserve">doc = new </w:t>
+      </w:r>
+      <w:proofErr w:type="gramStart"/>
+      <w:r>
+        <w:rPr>
+          <w:rFonts w:ascii="Courier New" w:hAnsi="Courier New" w:cs="Courier New"/>
+        </w:rPr>
+        <w:t>Employee(</w:t>
+      </w:r>
+      <w:proofErr w:type="gramEnd"/>
+      <w:r>
+        <w:rPr>
+          <w:rFonts w:ascii="Courier New" w:hAnsi="Courier New" w:cs="Courier New"/>
+        </w:rPr>
+        <w:t>);</w:t>
+      </w:r>
+    </w:p>
+    <w:p>
+      <w:pPr>
+        <w:tabs>
+          <w:tab w:val="left" w:pos="720"/>
+        </w:tabs>
+        <w:ind w:left="720"/>
+        <w:rPr>
+          <w:rFonts w:ascii="Courier New" w:hAnsi="Courier New" w:cs="Courier New"/>
+        </w:rPr>
+      </w:pPr>
+      <w:r>
+        <w:rPr>
+          <w:rFonts w:ascii="Courier New" w:hAnsi="Courier New" w:cs="Courier New"/>
+        </w:rPr>
+        <w:t xml:space="preserve">emp = new </w:t>
+      </w:r>
+      <w:proofErr w:type="gramStart"/>
+      <w:r>
+        <w:rPr>
+          <w:rFonts w:ascii="Courier New" w:hAnsi="Courier New" w:cs="Courier New"/>
+        </w:rPr>
+        <w:t>Teacher(</w:t>
+      </w:r>
+      <w:proofErr w:type="gramEnd"/>
+      <w:r>
+        <w:rPr>
+          <w:rFonts w:ascii="Courier New" w:hAnsi="Courier New" w:cs="Courier New"/>
+        </w:rPr>
+        <w:t>);</w:t>
+      </w:r>
+    </w:p>
+    <w:p>
+      <w:pPr>
+        <w:numPr>
+          <w:ilvl w:val="0"/>
+          <w:numId w:val="2"/>
+        </w:numPr>
+        <w:tabs>
+          <w:tab w:val="clear" w:pos="1800"/>
+          <w:tab w:val="left" w:pos="720"/>
+          <w:tab w:val="num" w:pos="1080"/>
+        </w:tabs>
+        <w:ind w:left="720"/>
+        <w:rPr>
+          <w:rFonts w:ascii="Courier New" w:hAnsi="Courier New" w:cs="Courier New"/>
+        </w:rPr>
+      </w:pPr>
+      <w:r>
+        <w:rPr>
+          <w:rFonts w:ascii="Courier New" w:hAnsi="Courier New" w:cs="Courier New"/>
+        </w:rPr>
+        <w:t>teach = emp;</w:t>
+      </w:r>
+    </w:p>
+    <w:p>
+      <w:pPr>
+        <w:tabs>
+          <w:tab w:val="left" w:pos="720"/>
+        </w:tabs>
+        <w:ind w:left="720"/>
+        <w:rPr>
+          <w:rFonts w:ascii="Courier New" w:hAnsi="Courier New" w:cs="Courier New"/>
+        </w:rPr>
+      </w:pPr>
+      <w:r>
+        <w:rPr>
+          <w:rFonts w:ascii="Courier New" w:hAnsi="Courier New" w:cs="Courier New"/>
+        </w:rPr>
+        <w:t xml:space="preserve">teach = new </w:t>
+      </w:r>
+      <w:proofErr w:type="gramStart"/>
+      <w:r>
+        <w:rPr>
+          <w:rFonts w:ascii="Courier New" w:hAnsi="Courier New" w:cs="Courier New"/>
+        </w:rPr>
+        <w:t>Teacher(</w:t>
+      </w:r>
+      <w:proofErr w:type="gramEnd"/>
+      <w:r>
+        <w:rPr>
+          <w:rFonts w:ascii="Courier New" w:hAnsi="Courier New" w:cs="Courier New"/>
+        </w:rPr>
+        <w:t>);</w:t>
+      </w:r>
+    </w:p>
+    <w:p>
+      <w:pPr>
+        <w:numPr>
+          <w:ilvl w:val="0"/>
+          <w:numId w:val="2"/>
+        </w:numPr>
+        <w:tabs>
+          <w:tab w:val="clear" w:pos="1800"/>
+          <w:tab w:val="left" w:pos="720"/>
+          <w:tab w:val="num" w:pos="1080"/>
+        </w:tabs>
+        <w:ind w:left="720"/>
+        <w:rPr>
+          <w:rFonts w:ascii="Courier New" w:hAnsi="Courier New" w:cs="Courier New"/>
+        </w:rPr>
+      </w:pPr>
+      <w:r>
+        <w:rPr>
+          <w:rFonts w:ascii="Courier New" w:hAnsi="Courier New" w:cs="Courier New"/>
+        </w:rPr>
+        <w:t>emp = teach;</w:t>
+      </w:r>
+    </w:p>
+    <w:p>
+      <w:pPr>
+        <w:numPr>
+          <w:ilvl w:val="0"/>
+          <w:numId w:val="2"/>
+        </w:numPr>
+        <w:tabs>
+          <w:tab w:val="clear" w:pos="1800"/>
+          <w:tab w:val="left" w:pos="720"/>
+          <w:tab w:val="num" w:pos="1080"/>
+        </w:tabs>
+        <w:ind w:left="720"/>
+        <w:rPr>
+          <w:rFonts w:ascii="Courier New" w:hAnsi="Courier New" w:cs="Courier New"/>
+        </w:rPr>
+      </w:pPr>
+      <w:r>
+        <w:rPr>
+          <w:rFonts w:ascii="Courier New" w:hAnsi="Courier New" w:cs="Courier New"/>
+        </w:rPr>
+        <w:t>cst = teach;</w:t>
+      </w:r>
+    </w:p>
+    <w:p>
+      <w:pPr>
+        <w:tabs>
+          <w:tab w:val="left" w:pos="720"/>
+        </w:tabs>
+        <w:ind w:left="720"/>
+        <w:rPr>
+          <w:rFonts w:ascii="Courier New" w:hAnsi="Courier New" w:cs="Courier New"/>
+        </w:rPr>
+      </w:pPr>
+      <w:r>
+        <w:rPr>
+          <w:rFonts w:ascii="Courier New" w:hAnsi="Courier New" w:cs="Courier New"/>
+        </w:rPr>
+        <w:t xml:space="preserve">cst = new </w:t>
+      </w:r>
+      <w:proofErr w:type="gramStart"/>
+      <w:r>
+        <w:rPr>
+          <w:rFonts w:ascii="Courier New" w:hAnsi="Courier New" w:cs="Courier New"/>
+        </w:rPr>
+        <w:t>CompSciTeacher(</w:t>
+      </w:r>
+      <w:proofErr w:type="gramEnd"/>
+      <w:r>
+        <w:rPr>
+          <w:rFonts w:ascii="Courier New" w:hAnsi="Courier New" w:cs="Courier New"/>
+        </w:rPr>
+        <w:t>);</w:t>
+      </w:r>
+    </w:p>
+    <w:p>
+      <w:pPr>
+        <w:numPr>
+          <w:ilvl w:val="0"/>
+          <w:numId w:val="2"/>
+        </w:numPr>
+        <w:tabs>
+          <w:tab w:val="clear" w:pos="1800"/>
+          <w:tab w:val="left" w:pos="720"/>
+          <w:tab w:val="num" w:pos="1080"/>
+        </w:tabs>
+        <w:ind w:left="720"/>
+        <w:rPr>
+          <w:rFonts w:ascii="Courier New" w:hAnsi="Courier New" w:cs="Courier New"/>
+        </w:rPr>
+      </w:pPr>
+      <w:r>
+        <w:rPr>
+          <w:rFonts w:ascii="Courier New" w:hAnsi="Courier New" w:cs="Courier New"/>
+        </w:rPr>
+        <w:t>teach = cst;</w:t>
+      </w:r>
+    </w:p>
+    <w:p>
+      <w:pPr>
+        <w:numPr>
+          <w:ilvl w:val="0"/>
+          <w:numId w:val="2"/>
+        </w:numPr>
+        <w:tabs>
+          <w:tab w:val="clear" w:pos="1800"/>
+          <w:tab w:val="left" w:pos="720"/>
+          <w:tab w:val="num" w:pos="1080"/>
+        </w:tabs>
+        <w:ind w:left="720"/>
+        <w:rPr>
+          <w:rFonts w:ascii="Courier New" w:hAnsi="Courier New" w:cs="Courier New"/>
+        </w:rPr>
+      </w:pPr>
+      <w:r>
+        <w:rPr>
+          <w:rFonts w:ascii="Courier New" w:hAnsi="Courier New" w:cs="Courier New"/>
+        </w:rPr>
+        <w:t>emp = cst;</w:t>
+      </w:r>
+    </w:p>
+    <w:p>
+      <w:pPr>
+        <w:numPr>
+          <w:ilvl w:val="0"/>
+          <w:numId w:val="2"/>
+        </w:numPr>
+        <w:tabs>
+          <w:tab w:val="clear" w:pos="1800"/>
+          <w:tab w:val="left" w:pos="720"/>
+          <w:tab w:val="num" w:pos="1080"/>
+        </w:tabs>
+        <w:ind w:left="720"/>
+        <w:rPr>
+          <w:rFonts w:ascii="Courier New" w:hAnsi="Courier New" w:cs="Courier New"/>
+        </w:rPr>
+      </w:pPr>
+      <w:r>
+        <w:rPr>
+          <w:rFonts w:ascii="Courier New" w:hAnsi="Courier New" w:cs="Courier New"/>
+        </w:rPr>
+        <w:t>teach = emp;</w:t>
+      </w:r>
+    </w:p>
+    <w:p>
+      <w:pPr>
+        <w:numPr>
+          <w:ilvl w:val="0"/>
+          <w:numId w:val="2"/>
+        </w:numPr>
+        <w:tabs>
+          <w:tab w:val="clear" w:pos="1800"/>
+          <w:tab w:val="left" w:pos="720"/>
+          <w:tab w:val="num" w:pos="1080"/>
+        </w:tabs>
+        <w:ind w:left="720"/>
+        <w:rPr>
+          <w:rFonts w:ascii="Courier New" w:hAnsi="Courier New" w:cs="Courier New"/>
+        </w:rPr>
+      </w:pPr>
+      <w:r>
+        <w:rPr>
+          <w:rFonts w:ascii="Courier New" w:hAnsi="Courier New" w:cs="Courier New"/>
+        </w:rPr>
+        <w:t>cst = emp;</w:t>
+      </w:r>
+    </w:p>
+    <w:p>
+      <w:pPr>
+        <w:numPr>
+          <w:ilvl w:val="0"/>
+          <w:numId w:val="2"/>
+        </w:numPr>
+        <w:tabs>
+          <w:tab w:val="clear" w:pos="1800"/>
+          <w:tab w:val="left" w:pos="720"/>
+          <w:tab w:val="num" w:pos="1080"/>
+        </w:tabs>
+        <w:ind w:left="720"/>
+        <w:rPr>
+          <w:rFonts w:ascii="Courier New" w:hAnsi="Courier New" w:cs="Courier New"/>
+        </w:rPr>
+      </w:pPr>
+      <w:r>
+        <w:rPr>
+          <w:rFonts w:ascii="Courier New" w:hAnsi="Courier New" w:cs="Courier New"/>
+        </w:rPr>
+        <w:t>doc = emp;</w:t>
       </w:r>
     </w:p>
     <w:p>
       <w:pPr>
         <w:ind w:left="1440"/>
         <w:rPr>
-          <w:sz w:val="22"/>
-          <w:szCs w:val="22"/>
-        </w:rPr>
-      </w:pPr>
-    </w:p>
-    <w:p>
-      <w:pPr>
-        <w:rPr>
-          <w:sz w:val="22"/>
-          <w:szCs w:val="22"/>
-        </w:rPr>
-      </w:pPr>
-      <w:r>
-        <w:rPr>
-          <w:sz w:val="22"/>
-          <w:szCs w:val="22"/>
-        </w:rPr>
-        <w:t>For each labeled line below, does that line compile?  If not, would it compile if there were a cast?  If it does compile (or would with a cast), would it throw an exception?  (Consider all the lines as belonging to one method, executing in order from top to bottom.  If a line would not compile or would throw an exception, pretend that the program skips that line.)</w:t>
-      </w:r>
-    </w:p>
-    <w:p>
-      <w:pPr>
-        <w:ind w:left="1440"/>
-        <w:rPr>
-          <w:rFonts w:ascii="Courier New" w:hAnsi="Courier New" w:cs="Courier New"/>
-          <w:sz w:val="22"/>
-          <w:szCs w:val="22"/>
-        </w:rPr>
-      </w:pPr>
-    </w:p>
-    <w:p>
-      <w:pPr>
-        <w:ind w:left="720"/>
-        <w:rPr>
-          <w:rFonts w:ascii="Courier New" w:hAnsi="Courier New" w:cs="Courier New"/>
-          <w:sz w:val="22"/>
-          <w:szCs w:val="22"/>
-        </w:rPr>
-      </w:pPr>
-      <w:r>
-        <w:rPr>
-          <w:rFonts w:ascii="Courier New" w:hAnsi="Courier New" w:cs="Courier New"/>
-          <w:sz w:val="22"/>
-          <w:szCs w:val="22"/>
-        </w:rPr>
-        <w:t>Employee emp;</w:t>
-      </w:r>
-    </w:p>
-    <w:p>
-      <w:pPr>
-        <w:ind w:left="720"/>
-        <w:rPr>
-          <w:rFonts w:ascii="Courier New" w:hAnsi="Courier New" w:cs="Courier New"/>
-          <w:sz w:val="22"/>
-          <w:szCs w:val="22"/>
-        </w:rPr>
-      </w:pPr>
-      <w:r>
-        <w:rPr>
-          <w:rFonts w:ascii="Courier New" w:hAnsi="Courier New" w:cs="Courier New"/>
-          <w:sz w:val="22"/>
-          <w:szCs w:val="22"/>
-        </w:rPr>
-        <w:t>Teacher teach;</w:t>
-      </w:r>
-    </w:p>
-    <w:p>
-      <w:pPr>
-        <w:ind w:left="720"/>
-        <w:rPr>
-          <w:rFonts w:ascii="Courier New" w:hAnsi="Courier New" w:cs="Courier New"/>
-          <w:sz w:val="22"/>
-          <w:szCs w:val="22"/>
-        </w:rPr>
-      </w:pPr>
-      <w:r>
-        <w:rPr>
-          <w:rFonts w:ascii="Courier New" w:hAnsi="Courier New" w:cs="Courier New"/>
-          <w:sz w:val="22"/>
-          <w:szCs w:val="22"/>
-        </w:rPr>
-        <w:t>Doctor doc;</w:t>
-      </w:r>
-    </w:p>
-    <w:p>
-      <w:pPr>
-        <w:ind w:left="720"/>
-        <w:rPr>
-          <w:rFonts w:ascii="Courier New" w:hAnsi="Courier New" w:cs="Courier New"/>
-          <w:sz w:val="22"/>
-          <w:szCs w:val="22"/>
-        </w:rPr>
-      </w:pPr>
-      <w:r>
-        <w:rPr>
-          <w:rFonts w:ascii="Courier New" w:hAnsi="Courier New" w:cs="Courier New"/>
-          <w:sz w:val="22"/>
-          <w:szCs w:val="22"/>
-        </w:rPr>
-        <w:t>CompSciTeacher cst;</w:t>
-      </w:r>
-    </w:p>
-    <w:p>
-      <w:pPr>
-        <w:ind w:left="720"/>
-        <w:rPr>
-          <w:rFonts w:ascii="Courier New" w:hAnsi="Courier New" w:cs="Courier New"/>
-          <w:sz w:val="22"/>
-          <w:szCs w:val="22"/>
-        </w:rPr>
-      </w:pPr>
-    </w:p>
-    <w:p>
-      <w:pPr>
-        <w:numPr>
-          <w:ilvl w:val="0"/>
-          <w:numId w:val="2"/>
-        </w:numPr>
-        <w:tabs>
-          <w:tab w:val="clear" w:pos="1800"/>
-          <w:tab w:val="left" w:pos="720"/>
-          <w:tab w:val="num" w:pos="1080"/>
-        </w:tabs>
-        <w:ind w:left="720"/>
-        <w:rPr>
-          <w:rFonts w:ascii="Courier New" w:hAnsi="Courier New" w:cs="Courier New"/>
-          <w:sz w:val="22"/>
-          <w:szCs w:val="22"/>
-        </w:rPr>
-      </w:pPr>
-      <w:r>
-        <w:rPr>
-          <w:rFonts w:ascii="Courier New" w:hAnsi="Courier New" w:cs="Courier New"/>
-          <w:sz w:val="22"/>
-          <w:szCs w:val="22"/>
-        </w:rPr>
-        <w:t xml:space="preserve">emp = new </w:t>
-      </w:r>
-      <w:proofErr w:type="gramStart"/>
-      <w:r>
-        <w:rPr>
-          <w:rFonts w:ascii="Courier New" w:hAnsi="Courier New" w:cs="Courier New"/>
-          <w:sz w:val="22"/>
-          <w:szCs w:val="22"/>
-        </w:rPr>
-        <w:t>Employee(</w:t>
-      </w:r>
-      <w:proofErr w:type="gramEnd"/>
-      <w:r>
-        <w:rPr>
-          <w:rFonts w:ascii="Courier New" w:hAnsi="Courier New" w:cs="Courier New"/>
-          <w:sz w:val="22"/>
-          <w:szCs w:val="22"/>
-        </w:rPr>
-        <w:t>);</w:t>
-      </w:r>
-    </w:p>
-    <w:p>
-      <w:pPr>
-        <w:numPr>
-          <w:ilvl w:val="0"/>
-          <w:numId w:val="2"/>
-        </w:numPr>
-        <w:tabs>
-          <w:tab w:val="clear" w:pos="1800"/>
-          <w:tab w:val="left" w:pos="720"/>
-          <w:tab w:val="num" w:pos="1080"/>
-        </w:tabs>
-        <w:ind w:left="720"/>
-        <w:rPr>
-          <w:rFonts w:ascii="Courier New" w:hAnsi="Courier New" w:cs="Courier New"/>
-          <w:sz w:val="22"/>
-          <w:szCs w:val="22"/>
-        </w:rPr>
-      </w:pPr>
-      <w:r>
-        <w:rPr>
-          <w:rFonts w:ascii="Courier New" w:hAnsi="Courier New" w:cs="Courier New"/>
-          <w:sz w:val="22"/>
-          <w:szCs w:val="22"/>
-        </w:rPr>
-        <w:t xml:space="preserve">emp = new </w:t>
-      </w:r>
-      <w:proofErr w:type="gramStart"/>
-      <w:r>
-        <w:rPr>
-          <w:rFonts w:ascii="Courier New" w:hAnsi="Courier New" w:cs="Courier New"/>
-          <w:sz w:val="22"/>
-          <w:szCs w:val="22"/>
-        </w:rPr>
-        <w:t>Teacher(</w:t>
-      </w:r>
-      <w:proofErr w:type="gramEnd"/>
-      <w:r>
-        <w:rPr>
-          <w:rFonts w:ascii="Courier New" w:hAnsi="Courier New" w:cs="Courier New"/>
-          <w:sz w:val="22"/>
-          <w:szCs w:val="22"/>
-        </w:rPr>
-        <w:t>);</w:t>
-      </w:r>
-    </w:p>
-    <w:p>
-      <w:pPr>
-        <w:numPr>
-          <w:ilvl w:val="0"/>
-          <w:numId w:val="2"/>
-        </w:numPr>
-        <w:tabs>
-          <w:tab w:val="clear" w:pos="1800"/>
-          <w:tab w:val="left" w:pos="720"/>
-          <w:tab w:val="num" w:pos="1080"/>
-        </w:tabs>
-        <w:ind w:left="720"/>
-        <w:rPr>
-          <w:rFonts w:ascii="Courier New" w:hAnsi="Courier New" w:cs="Courier New"/>
-          <w:sz w:val="22"/>
-          <w:szCs w:val="22"/>
-        </w:rPr>
-      </w:pPr>
-      <w:r>
-        <w:rPr>
-          <w:rFonts w:ascii="Courier New" w:hAnsi="Courier New" w:cs="Courier New"/>
-          <w:sz w:val="22"/>
-          <w:szCs w:val="22"/>
-        </w:rPr>
-        <w:t xml:space="preserve">emp = new </w:t>
-      </w:r>
-      <w:proofErr w:type="gramStart"/>
-      <w:r>
-        <w:rPr>
-          <w:rFonts w:ascii="Courier New" w:hAnsi="Courier New" w:cs="Courier New"/>
-          <w:sz w:val="22"/>
-          <w:szCs w:val="22"/>
-        </w:rPr>
-        <w:t>CompSciTeacher(</w:t>
-      </w:r>
-      <w:proofErr w:type="gramEnd"/>
-      <w:r>
-        <w:rPr>
-          <w:rFonts w:ascii="Courier New" w:hAnsi="Courier New" w:cs="Courier New"/>
-          <w:sz w:val="22"/>
-          <w:szCs w:val="22"/>
-        </w:rPr>
-        <w:t>);</w:t>
-      </w:r>
-    </w:p>
-    <w:p>
-      <w:pPr>
-        <w:numPr>
-          <w:ilvl w:val="0"/>
-          <w:numId w:val="2"/>
-        </w:numPr>
-        <w:tabs>
-          <w:tab w:val="clear" w:pos="1800"/>
-          <w:tab w:val="left" w:pos="720"/>
-          <w:tab w:val="num" w:pos="1080"/>
-        </w:tabs>
-        <w:ind w:left="720"/>
-        <w:rPr>
-          <w:rFonts w:ascii="Courier New" w:hAnsi="Courier New" w:cs="Courier New"/>
-          <w:sz w:val="22"/>
-          <w:szCs w:val="22"/>
-        </w:rPr>
-      </w:pPr>
-      <w:r>
-        <w:rPr>
-          <w:rFonts w:ascii="Courier New" w:hAnsi="Courier New" w:cs="Courier New"/>
-          <w:sz w:val="22"/>
-          <w:szCs w:val="22"/>
-        </w:rPr>
-        <w:t xml:space="preserve">teach = new </w:t>
-      </w:r>
-      <w:proofErr w:type="gramStart"/>
-      <w:r>
-        <w:rPr>
-          <w:rFonts w:ascii="Courier New" w:hAnsi="Courier New" w:cs="Courier New"/>
-          <w:sz w:val="22"/>
-          <w:szCs w:val="22"/>
-        </w:rPr>
-        <w:t>CompSciTeacher(</w:t>
-      </w:r>
-      <w:proofErr w:type="gramEnd"/>
-      <w:r>
-        <w:rPr>
-          <w:rFonts w:ascii="Courier New" w:hAnsi="Courier New" w:cs="Courier New"/>
-          <w:sz w:val="22"/>
-          <w:szCs w:val="22"/>
-        </w:rPr>
-        <w:t>);</w:t>
-      </w:r>
-    </w:p>
-    <w:p>
-      <w:pPr>
-        <w:numPr>
-          <w:ilvl w:val="0"/>
-          <w:numId w:val="2"/>
-        </w:numPr>
-        <w:tabs>
-          <w:tab w:val="clear" w:pos="1800"/>
-          <w:tab w:val="left" w:pos="720"/>
-          <w:tab w:val="num" w:pos="1080"/>
-        </w:tabs>
-        <w:ind w:left="720"/>
-        <w:rPr>
-          <w:rFonts w:ascii="Courier New" w:hAnsi="Courier New" w:cs="Courier New"/>
-          <w:sz w:val="22"/>
-          <w:szCs w:val="22"/>
-        </w:rPr>
-      </w:pPr>
-      <w:r>
-        <w:rPr>
-          <w:rFonts w:ascii="Courier New" w:hAnsi="Courier New" w:cs="Courier New"/>
-          <w:sz w:val="22"/>
-          <w:szCs w:val="22"/>
-        </w:rPr>
-        <w:t xml:space="preserve">teach = new </w:t>
-      </w:r>
-      <w:proofErr w:type="gramStart"/>
-      <w:r>
-        <w:rPr>
-          <w:rFonts w:ascii="Courier New" w:hAnsi="Courier New" w:cs="Courier New"/>
-          <w:sz w:val="22"/>
-          <w:szCs w:val="22"/>
-        </w:rPr>
-        <w:t>Doctor(</w:t>
-      </w:r>
-      <w:proofErr w:type="gramEnd"/>
-      <w:r>
-        <w:rPr>
-          <w:rFonts w:ascii="Courier New" w:hAnsi="Courier New" w:cs="Courier New"/>
-          <w:sz w:val="22"/>
-          <w:szCs w:val="22"/>
-        </w:rPr>
-        <w:t>);</w:t>
-      </w:r>
-    </w:p>
-    <w:p>
-      <w:pPr>
-        <w:numPr>
-          <w:ilvl w:val="0"/>
-          <w:numId w:val="2"/>
-        </w:numPr>
-        <w:tabs>
-          <w:tab w:val="clear" w:pos="1800"/>
-          <w:tab w:val="left" w:pos="720"/>
-          <w:tab w:val="num" w:pos="1080"/>
-        </w:tabs>
-        <w:ind w:left="720"/>
-        <w:rPr>
-          <w:rFonts w:ascii="Courier New" w:hAnsi="Courier New" w:cs="Courier New"/>
-          <w:sz w:val="22"/>
-          <w:szCs w:val="22"/>
-        </w:rPr>
-      </w:pPr>
-      <w:r>
-        <w:rPr>
-          <w:rFonts w:ascii="Courier New" w:hAnsi="Courier New" w:cs="Courier New"/>
-          <w:sz w:val="22"/>
-          <w:szCs w:val="22"/>
-        </w:rPr>
-        <w:t xml:space="preserve">teach = new </w:t>
-      </w:r>
-      <w:proofErr w:type="gramStart"/>
-      <w:r>
-        <w:rPr>
-          <w:rFonts w:ascii="Courier New" w:hAnsi="Courier New" w:cs="Courier New"/>
-          <w:sz w:val="22"/>
-          <w:szCs w:val="22"/>
-        </w:rPr>
-        <w:t>Employee(</w:t>
-      </w:r>
-      <w:proofErr w:type="gramEnd"/>
-      <w:r>
-        <w:rPr>
-          <w:rFonts w:ascii="Courier New" w:hAnsi="Courier New" w:cs="Courier New"/>
-          <w:sz w:val="22"/>
-          <w:szCs w:val="22"/>
-        </w:rPr>
-        <w:t>);</w:t>
-      </w:r>
-    </w:p>
-    <w:p>
-      <w:pPr>
-        <w:numPr>
-          <w:ilvl w:val="0"/>
-          <w:numId w:val="2"/>
-        </w:numPr>
-        <w:tabs>
-          <w:tab w:val="clear" w:pos="1800"/>
-          <w:tab w:val="left" w:pos="720"/>
-          <w:tab w:val="num" w:pos="1080"/>
-        </w:tabs>
-        <w:ind w:left="720"/>
-        <w:rPr>
-          <w:rFonts w:ascii="Courier New" w:hAnsi="Courier New" w:cs="Courier New"/>
-          <w:sz w:val="22"/>
-          <w:szCs w:val="22"/>
-        </w:rPr>
-      </w:pPr>
-      <w:r>
-        <w:rPr>
-          <w:rFonts w:ascii="Courier New" w:hAnsi="Courier New" w:cs="Courier New"/>
-          <w:sz w:val="22"/>
-          <w:szCs w:val="22"/>
-        </w:rPr>
-        <w:t xml:space="preserve">cst = new </w:t>
-      </w:r>
-      <w:proofErr w:type="gramStart"/>
-      <w:r>
-        <w:rPr>
-          <w:rFonts w:ascii="Courier New" w:hAnsi="Courier New" w:cs="Courier New"/>
-          <w:sz w:val="22"/>
-          <w:szCs w:val="22"/>
-        </w:rPr>
-        <w:t>CompSciTeacher(</w:t>
-      </w:r>
-      <w:proofErr w:type="gramEnd"/>
-      <w:r>
-        <w:rPr>
-          <w:rFonts w:ascii="Courier New" w:hAnsi="Courier New" w:cs="Courier New"/>
-          <w:sz w:val="22"/>
-          <w:szCs w:val="22"/>
-        </w:rPr>
-        <w:t>);</w:t>
-      </w:r>
-    </w:p>
-    <w:p>
-      <w:pPr>
-        <w:numPr>
-          <w:ilvl w:val="0"/>
-          <w:numId w:val="2"/>
-        </w:numPr>
-        <w:tabs>
-          <w:tab w:val="clear" w:pos="1800"/>
-          <w:tab w:val="left" w:pos="720"/>
-          <w:tab w:val="num" w:pos="1080"/>
-        </w:tabs>
-        <w:ind w:left="720"/>
-        <w:rPr>
-          <w:rFonts w:ascii="Courier New" w:hAnsi="Courier New" w:cs="Courier New"/>
-          <w:sz w:val="22"/>
-          <w:szCs w:val="22"/>
-        </w:rPr>
-      </w:pPr>
-      <w:r>
-        <w:rPr>
-          <w:rFonts w:ascii="Courier New" w:hAnsi="Courier New" w:cs="Courier New"/>
-          <w:sz w:val="22"/>
-          <w:szCs w:val="22"/>
-        </w:rPr>
-        <w:t xml:space="preserve">cst = new </w:t>
-      </w:r>
-      <w:proofErr w:type="gramStart"/>
-      <w:r>
-        <w:rPr>
-          <w:rFonts w:ascii="Courier New" w:hAnsi="Courier New" w:cs="Courier New"/>
-          <w:sz w:val="22"/>
-          <w:szCs w:val="22"/>
-        </w:rPr>
-        <w:t>Teacher(</w:t>
-      </w:r>
-      <w:proofErr w:type="gramEnd"/>
-      <w:r>
-        <w:rPr>
-          <w:rFonts w:ascii="Courier New" w:hAnsi="Courier New" w:cs="Courier New"/>
-          <w:sz w:val="22"/>
-          <w:szCs w:val="22"/>
-        </w:rPr>
-        <w:t>);</w:t>
-      </w:r>
-    </w:p>
-    <w:p>
-      <w:pPr>
-        <w:numPr>
-          <w:ilvl w:val="0"/>
-          <w:numId w:val="2"/>
-        </w:numPr>
-        <w:tabs>
-          <w:tab w:val="clear" w:pos="1800"/>
-          <w:tab w:val="left" w:pos="720"/>
-          <w:tab w:val="num" w:pos="1080"/>
-        </w:tabs>
-        <w:ind w:left="720"/>
-        <w:rPr>
-          <w:rFonts w:ascii="Courier New" w:hAnsi="Courier New" w:cs="Courier New"/>
-          <w:sz w:val="22"/>
-          <w:szCs w:val="22"/>
-        </w:rPr>
-      </w:pPr>
-      <w:r>
-        <w:rPr>
-          <w:rFonts w:ascii="Courier New" w:hAnsi="Courier New" w:cs="Courier New"/>
-          <w:sz w:val="22"/>
-          <w:szCs w:val="22"/>
-        </w:rPr>
-        <w:t xml:space="preserve">cst = new </w:t>
-      </w:r>
-      <w:proofErr w:type="gramStart"/>
-      <w:r>
-        <w:rPr>
-          <w:rFonts w:ascii="Courier New" w:hAnsi="Courier New" w:cs="Courier New"/>
-          <w:sz w:val="22"/>
-          <w:szCs w:val="22"/>
-        </w:rPr>
-        <w:t>Employee(</w:t>
-      </w:r>
-      <w:proofErr w:type="gramEnd"/>
-      <w:r>
-        <w:rPr>
-          <w:rFonts w:ascii="Courier New" w:hAnsi="Courier New" w:cs="Courier New"/>
-          <w:sz w:val="22"/>
-          <w:szCs w:val="22"/>
-        </w:rPr>
-        <w:t>);</w:t>
-      </w:r>
-    </w:p>
-    <w:p>
-      <w:pPr>
-        <w:numPr>
-          <w:ilvl w:val="0"/>
-          <w:numId w:val="2"/>
-        </w:numPr>
-        <w:tabs>
-          <w:tab w:val="clear" w:pos="1800"/>
-          <w:tab w:val="left" w:pos="720"/>
-          <w:tab w:val="num" w:pos="1080"/>
-        </w:tabs>
-        <w:ind w:left="720"/>
-        <w:rPr>
-          <w:rFonts w:ascii="Courier New" w:hAnsi="Courier New" w:cs="Courier New"/>
-          <w:sz w:val="22"/>
-          <w:szCs w:val="22"/>
-        </w:rPr>
-      </w:pPr>
-      <w:r>
-        <w:rPr>
-          <w:rFonts w:ascii="Courier New" w:hAnsi="Courier New" w:cs="Courier New"/>
-          <w:sz w:val="22"/>
-          <w:szCs w:val="22"/>
-        </w:rPr>
-        <w:t xml:space="preserve">doc = new </w:t>
-      </w:r>
-      <w:proofErr w:type="gramStart"/>
-      <w:r>
-        <w:rPr>
-          <w:rFonts w:ascii="Courier New" w:hAnsi="Courier New" w:cs="Courier New"/>
-          <w:sz w:val="22"/>
-          <w:szCs w:val="22"/>
-        </w:rPr>
-        <w:t>Doctor(</w:t>
-      </w:r>
-      <w:proofErr w:type="gramEnd"/>
-      <w:r>
-        <w:rPr>
-          <w:rFonts w:ascii="Courier New" w:hAnsi="Courier New" w:cs="Courier New"/>
-          <w:sz w:val="22"/>
-          <w:szCs w:val="22"/>
-        </w:rPr>
-        <w:t>);</w:t>
-      </w:r>
-    </w:p>
-    <w:p>
-      <w:pPr>
-        <w:numPr>
-          <w:ilvl w:val="0"/>
-          <w:numId w:val="2"/>
-        </w:numPr>
-        <w:tabs>
-          <w:tab w:val="clear" w:pos="1800"/>
-          <w:tab w:val="left" w:pos="720"/>
-          <w:tab w:val="num" w:pos="1080"/>
-        </w:tabs>
-        <w:ind w:left="720"/>
-        <w:rPr>
-          <w:rFonts w:ascii="Courier New" w:hAnsi="Courier New" w:cs="Courier New"/>
-          <w:sz w:val="22"/>
-          <w:szCs w:val="22"/>
-        </w:rPr>
-      </w:pPr>
-      <w:r>
-        <w:rPr>
-          <w:rFonts w:ascii="Courier New" w:hAnsi="Courier New" w:cs="Courier New"/>
-          <w:sz w:val="22"/>
-          <w:szCs w:val="22"/>
-        </w:rPr>
-        <w:t xml:space="preserve">doc = new </w:t>
-      </w:r>
-      <w:proofErr w:type="gramStart"/>
-      <w:r>
-        <w:rPr>
-          <w:rFonts w:ascii="Courier New" w:hAnsi="Courier New" w:cs="Courier New"/>
-          <w:sz w:val="22"/>
-          <w:szCs w:val="22"/>
-        </w:rPr>
-        <w:t>CompSciTeacher(</w:t>
-      </w:r>
-      <w:proofErr w:type="gramEnd"/>
-      <w:r>
-        <w:rPr>
-          <w:rFonts w:ascii="Courier New" w:hAnsi="Courier New" w:cs="Courier New"/>
-          <w:sz w:val="22"/>
-          <w:szCs w:val="22"/>
-        </w:rPr>
-        <w:t>);</w:t>
-      </w:r>
-    </w:p>
-    <w:p>
-      <w:pPr>
-        <w:numPr>
-          <w:ilvl w:val="0"/>
-          <w:numId w:val="2"/>
-        </w:numPr>
-        <w:tabs>
-          <w:tab w:val="clear" w:pos="1800"/>
-          <w:tab w:val="left" w:pos="720"/>
-          <w:tab w:val="num" w:pos="1080"/>
-        </w:tabs>
-        <w:ind w:left="720"/>
-        <w:rPr>
-          <w:rFonts w:ascii="Courier New" w:hAnsi="Courier New" w:cs="Courier New"/>
-          <w:sz w:val="22"/>
-          <w:szCs w:val="22"/>
-        </w:rPr>
-      </w:pPr>
-      <w:r>
-        <w:rPr>
-          <w:rFonts w:ascii="Courier New" w:hAnsi="Courier New" w:cs="Courier New"/>
-          <w:sz w:val="22"/>
-          <w:szCs w:val="22"/>
-        </w:rPr>
-        <w:t xml:space="preserve">doc = new </w:t>
-      </w:r>
-      <w:proofErr w:type="gramStart"/>
-      <w:r>
-        <w:rPr>
-          <w:rFonts w:ascii="Courier New" w:hAnsi="Courier New" w:cs="Courier New"/>
-          <w:sz w:val="22"/>
-          <w:szCs w:val="22"/>
-        </w:rPr>
-        <w:t>Employee(</w:t>
-      </w:r>
-      <w:proofErr w:type="gramEnd"/>
-      <w:r>
-        <w:rPr>
-          <w:rFonts w:ascii="Courier New" w:hAnsi="Courier New" w:cs="Courier New"/>
-          <w:sz w:val="22"/>
-          <w:szCs w:val="22"/>
-        </w:rPr>
-        <w:t>);</w:t>
-      </w:r>
-    </w:p>
-    <w:p>
-      <w:pPr>
-        <w:tabs>
-          <w:tab w:val="left" w:pos="720"/>
-        </w:tabs>
-        <w:ind w:left="720"/>
-        <w:rPr>
-          <w:rFonts w:ascii="Courier New" w:hAnsi="Courier New" w:cs="Courier New"/>
-          <w:sz w:val="22"/>
-          <w:szCs w:val="22"/>
-        </w:rPr>
-      </w:pPr>
-      <w:r>
-        <w:rPr>
-          <w:rFonts w:ascii="Courier New" w:hAnsi="Courier New" w:cs="Courier New"/>
-          <w:sz w:val="22"/>
-          <w:szCs w:val="22"/>
-        </w:rPr>
-        <w:t xml:space="preserve">emp = new </w:t>
-      </w:r>
-      <w:proofErr w:type="gramStart"/>
-      <w:r>
-        <w:rPr>
-          <w:rFonts w:ascii="Courier New" w:hAnsi="Courier New" w:cs="Courier New"/>
-          <w:sz w:val="22"/>
-          <w:szCs w:val="22"/>
-        </w:rPr>
-        <w:t>Teacher(</w:t>
-      </w:r>
-      <w:proofErr w:type="gramEnd"/>
-      <w:r>
-        <w:rPr>
-          <w:rFonts w:ascii="Courier New" w:hAnsi="Courier New" w:cs="Courier New"/>
-          <w:sz w:val="22"/>
-          <w:szCs w:val="22"/>
-        </w:rPr>
-        <w:t>);</w:t>
-      </w:r>
-    </w:p>
-    <w:p>
-      <w:pPr>
-        <w:numPr>
-          <w:ilvl w:val="0"/>
-          <w:numId w:val="2"/>
-        </w:numPr>
-        <w:tabs>
-          <w:tab w:val="clear" w:pos="1800"/>
-          <w:tab w:val="left" w:pos="720"/>
-          <w:tab w:val="num" w:pos="1080"/>
-        </w:tabs>
-        <w:ind w:left="720"/>
-        <w:rPr>
-          <w:rFonts w:ascii="Courier New" w:hAnsi="Courier New" w:cs="Courier New"/>
-          <w:sz w:val="22"/>
-          <w:szCs w:val="22"/>
-        </w:rPr>
-      </w:pPr>
-      <w:r>
-        <w:rPr>
-          <w:rFonts w:ascii="Courier New" w:hAnsi="Courier New" w:cs="Courier New"/>
-          <w:sz w:val="22"/>
-          <w:szCs w:val="22"/>
-        </w:rPr>
-        <w:t>teach = emp;</w:t>
-      </w:r>
-    </w:p>
-    <w:p>
-      <w:pPr>
-        <w:tabs>
-          <w:tab w:val="left" w:pos="720"/>
-        </w:tabs>
-        <w:ind w:left="720"/>
-        <w:rPr>
-          <w:rFonts w:ascii="Courier New" w:hAnsi="Courier New" w:cs="Courier New"/>
-          <w:sz w:val="22"/>
-          <w:szCs w:val="22"/>
-        </w:rPr>
-      </w:pPr>
-      <w:r>
-        <w:rPr>
-          <w:rFonts w:ascii="Courier New" w:hAnsi="Courier New" w:cs="Courier New"/>
-          <w:sz w:val="22"/>
-          <w:szCs w:val="22"/>
-        </w:rPr>
-        <w:t>teach</w:t>
-      </w:r>
-      <w:r>
-        <w:rPr>
-          <w:rFonts w:ascii="Courier New" w:hAnsi="Courier New" w:cs="Courier New"/>
-          <w:sz w:val="22"/>
-          <w:szCs w:val="22"/>
-        </w:rPr>
-        <w:t xml:space="preserve"> = new </w:t>
-      </w:r>
-      <w:proofErr w:type="gramStart"/>
-      <w:r>
-        <w:rPr>
-          <w:rFonts w:ascii="Courier New" w:hAnsi="Courier New" w:cs="Courier New"/>
-          <w:sz w:val="22"/>
-          <w:szCs w:val="22"/>
-        </w:rPr>
-        <w:t>Teacher(</w:t>
-      </w:r>
-      <w:proofErr w:type="gramEnd"/>
-      <w:r>
-        <w:rPr>
-          <w:rFonts w:ascii="Courier New" w:hAnsi="Courier New" w:cs="Courier New"/>
-          <w:sz w:val="22"/>
-          <w:szCs w:val="22"/>
-        </w:rPr>
-        <w:t>);</w:t>
-      </w:r>
-    </w:p>
-    <w:p>
-      <w:pPr>
-        <w:numPr>
-          <w:ilvl w:val="0"/>
-          <w:numId w:val="2"/>
-        </w:numPr>
-        <w:tabs>
-          <w:tab w:val="clear" w:pos="1800"/>
-          <w:tab w:val="left" w:pos="720"/>
-          <w:tab w:val="num" w:pos="1080"/>
-        </w:tabs>
-        <w:ind w:left="720"/>
-        <w:rPr>
-          <w:rFonts w:ascii="Courier New" w:hAnsi="Courier New" w:cs="Courier New"/>
-          <w:sz w:val="22"/>
-          <w:szCs w:val="22"/>
-        </w:rPr>
-      </w:pPr>
-      <w:r>
-        <w:rPr>
-          <w:rFonts w:ascii="Courier New" w:hAnsi="Courier New" w:cs="Courier New"/>
-          <w:sz w:val="22"/>
-          <w:szCs w:val="22"/>
-        </w:rPr>
-        <w:t>emp = teach;</w:t>
-      </w:r>
-    </w:p>
-    <w:p>
-      <w:pPr>
-        <w:numPr>
-          <w:ilvl w:val="0"/>
-          <w:numId w:val="2"/>
-        </w:numPr>
-        <w:tabs>
-          <w:tab w:val="clear" w:pos="1800"/>
-          <w:tab w:val="left" w:pos="720"/>
-          <w:tab w:val="num" w:pos="1080"/>
-        </w:tabs>
-        <w:ind w:left="720"/>
-        <w:rPr>
-          <w:rFonts w:ascii="Courier New" w:hAnsi="Courier New" w:cs="Courier New"/>
-          <w:sz w:val="22"/>
-          <w:szCs w:val="22"/>
-        </w:rPr>
-      </w:pPr>
-      <w:r>
-        <w:rPr>
-          <w:rFonts w:ascii="Courier New" w:hAnsi="Courier New" w:cs="Courier New"/>
-          <w:sz w:val="22"/>
-          <w:szCs w:val="22"/>
-        </w:rPr>
-        <w:t>cst = teach;</w:t>
-      </w:r>
-    </w:p>
-    <w:p>
-      <w:pPr>
-        <w:tabs>
-          <w:tab w:val="left" w:pos="720"/>
-        </w:tabs>
-        <w:ind w:left="720"/>
-        <w:rPr>
-          <w:rFonts w:ascii="Courier New" w:hAnsi="Courier New" w:cs="Courier New"/>
-          <w:sz w:val="22"/>
-          <w:szCs w:val="22"/>
-        </w:rPr>
-      </w:pPr>
-      <w:r>
-        <w:rPr>
-          <w:rFonts w:ascii="Courier New" w:hAnsi="Courier New" w:cs="Courier New"/>
-          <w:sz w:val="22"/>
-          <w:szCs w:val="22"/>
-        </w:rPr>
-        <w:t xml:space="preserve">cst = new </w:t>
-      </w:r>
-      <w:proofErr w:type="gramStart"/>
-      <w:r>
-        <w:rPr>
-          <w:rFonts w:ascii="Courier New" w:hAnsi="Courier New" w:cs="Courier New"/>
-          <w:sz w:val="22"/>
-          <w:szCs w:val="22"/>
-        </w:rPr>
-        <w:t>CompSciTeacher(</w:t>
-      </w:r>
-      <w:proofErr w:type="gramEnd"/>
-      <w:r>
-        <w:rPr>
-          <w:rFonts w:ascii="Courier New" w:hAnsi="Courier New" w:cs="Courier New"/>
-          <w:sz w:val="22"/>
-          <w:szCs w:val="22"/>
-        </w:rPr>
-        <w:t>);</w:t>
-      </w:r>
-    </w:p>
-    <w:p>
-      <w:pPr>
-        <w:numPr>
-          <w:ilvl w:val="0"/>
-          <w:numId w:val="2"/>
-        </w:numPr>
-        <w:tabs>
-          <w:tab w:val="clear" w:pos="1800"/>
-          <w:tab w:val="left" w:pos="720"/>
-          <w:tab w:val="num" w:pos="1080"/>
-        </w:tabs>
-        <w:ind w:left="720"/>
-        <w:rPr>
-          <w:rFonts w:ascii="Courier New" w:hAnsi="Courier New" w:cs="Courier New"/>
-          <w:sz w:val="22"/>
-          <w:szCs w:val="22"/>
-        </w:rPr>
-      </w:pPr>
-      <w:r>
-        <w:rPr>
-          <w:rFonts w:ascii="Courier New" w:hAnsi="Courier New" w:cs="Courier New"/>
-          <w:sz w:val="22"/>
-          <w:szCs w:val="22"/>
-        </w:rPr>
-        <w:t>teach = cst;</w:t>
-      </w:r>
-    </w:p>
-    <w:p>
-      <w:pPr>
-        <w:numPr>
-          <w:ilvl w:val="0"/>
-          <w:numId w:val="2"/>
-        </w:numPr>
-        <w:tabs>
-          <w:tab w:val="clear" w:pos="1800"/>
-          <w:tab w:val="left" w:pos="720"/>
-          <w:tab w:val="num" w:pos="1080"/>
-        </w:tabs>
-        <w:ind w:left="720"/>
-        <w:rPr>
-          <w:rFonts w:ascii="Courier New" w:hAnsi="Courier New" w:cs="Courier New"/>
-          <w:sz w:val="22"/>
-          <w:szCs w:val="22"/>
-        </w:rPr>
-      </w:pPr>
-      <w:r>
-        <w:rPr>
-          <w:rFonts w:ascii="Courier New" w:hAnsi="Courier New" w:cs="Courier New"/>
-          <w:sz w:val="22"/>
-          <w:szCs w:val="22"/>
-        </w:rPr>
-        <w:t>emp = cst;</w:t>
-      </w:r>
-    </w:p>
-    <w:p>
-      <w:pPr>
-        <w:numPr>
-          <w:ilvl w:val="0"/>
-          <w:numId w:val="2"/>
-        </w:numPr>
-        <w:tabs>
-          <w:tab w:val="clear" w:pos="1800"/>
-          <w:tab w:val="left" w:pos="720"/>
-          <w:tab w:val="num" w:pos="1080"/>
-        </w:tabs>
-        <w:ind w:left="720"/>
-        <w:rPr>
-          <w:rFonts w:ascii="Courier New" w:hAnsi="Courier New" w:cs="Courier New"/>
-          <w:sz w:val="22"/>
-          <w:szCs w:val="22"/>
-        </w:rPr>
-      </w:pPr>
-      <w:r>
-        <w:rPr>
-          <w:rFonts w:ascii="Courier New" w:hAnsi="Courier New" w:cs="Courier New"/>
-          <w:sz w:val="22"/>
-          <w:szCs w:val="22"/>
-        </w:rPr>
-        <w:t>teach = emp;</w:t>
-      </w:r>
-    </w:p>
-    <w:p>
-      <w:pPr>
-        <w:numPr>
-          <w:ilvl w:val="0"/>
-          <w:numId w:val="2"/>
-        </w:numPr>
-        <w:tabs>
-          <w:tab w:val="clear" w:pos="1800"/>
-          <w:tab w:val="left" w:pos="720"/>
-          <w:tab w:val="num" w:pos="1080"/>
-        </w:tabs>
-        <w:ind w:left="720"/>
-        <w:rPr>
-          <w:rFonts w:ascii="Courier New" w:hAnsi="Courier New" w:cs="Courier New"/>
-          <w:sz w:val="22"/>
-          <w:szCs w:val="22"/>
-        </w:rPr>
-      </w:pPr>
-      <w:r>
-        <w:rPr>
-          <w:rFonts w:ascii="Courier New" w:hAnsi="Courier New" w:cs="Courier New"/>
-          <w:sz w:val="22"/>
-          <w:szCs w:val="22"/>
-        </w:rPr>
-        <w:t>cst = emp;</w:t>
-      </w:r>
-    </w:p>
-    <w:p>
-      <w:pPr>
-        <w:numPr>
-          <w:ilvl w:val="0"/>
-          <w:numId w:val="2"/>
-        </w:numPr>
-        <w:tabs>
-          <w:tab w:val="clear" w:pos="1800"/>
-          <w:tab w:val="left" w:pos="720"/>
-          <w:tab w:val="num" w:pos="1080"/>
-        </w:tabs>
-        <w:ind w:left="720"/>
-        <w:rPr>
-          <w:rFonts w:ascii="Courier New" w:hAnsi="Courier New" w:cs="Courier New"/>
-          <w:sz w:val="22"/>
-          <w:szCs w:val="22"/>
-        </w:rPr>
-      </w:pPr>
-      <w:r>
-        <w:rPr>
-          <w:rFonts w:ascii="Courier New" w:hAnsi="Courier New" w:cs="Courier New"/>
-          <w:sz w:val="22"/>
-          <w:szCs w:val="22"/>
-        </w:rPr>
-        <w:t>doc = emp;</w:t>
-      </w:r>
-    </w:p>
-    <w:p>
-      <w:pPr>
-        <w:ind w:left="1440"/>
-        <w:rPr>
           <w:rFonts w:ascii="Courier New" w:hAnsi="Courier New" w:cs="Courier New"/>
           <w:sz w:val="22"/>
           <w:szCs w:val="22"/>
@@ -1265,6 +1012,7 @@
           <w:sz w:val="22"/>
           <w:szCs w:val="22"/>
         </w:rPr>
+        <w:lastRenderedPageBreak/>
         <w:t xml:space="preserve">For each labeled chunk below, state whether the </w:t>
       </w:r>
       <w:r>

</xml_diff>